<commit_message>
Change agent type to goal based
</commit_message>
<xml_diff>
--- a/PACK-MAN-Analysis.docx
+++ b/PACK-MAN-Analysis.docx
@@ -5,9 +5,13 @@
     <w:p>
       <w:pPr>
         <w:pStyle w:val="Heading1"/>
+        <w:numPr>
+          <w:ilvl w:val="0"/>
+          <w:numId w:val="2"/>
+        </w:numPr>
         <w:bidi w:val="0"/>
         <w:spacing w:before="240" w:after="120"/>
-        <w:jc w:val="start"/>
+        <w:jc w:val="left"/>
         <w:rPr/>
       </w:pPr>
       <w:r>
@@ -19,7 +23,7 @@
       <w:pPr>
         <w:pStyle w:val="Normal"/>
         <w:bidi w:val="0"/>
-        <w:jc w:val="start"/>
+        <w:jc w:val="left"/>
         <w:rPr/>
       </w:pPr>
       <w:r>
@@ -29,8 +33,12 @@
     <w:p>
       <w:pPr>
         <w:pStyle w:val="Heading2"/>
+        <w:numPr>
+          <w:ilvl w:val="1"/>
+          <w:numId w:val="2"/>
+        </w:numPr>
         <w:bidi w:val="0"/>
-        <w:jc w:val="start"/>
+        <w:jc w:val="left"/>
         <w:rPr/>
       </w:pPr>
       <w:r>
@@ -45,14 +53,31 @@
           <w:sz w:val="32"/>
           <w:szCs w:val="32"/>
         </w:rPr>
-        <w:t>Agent Type : Simple reflex agent</w:t>
+        <w:t xml:space="preserve">Agent Type : </w:t>
+      </w:r>
+      <w:r>
+        <w:rPr>
+          <w:rFonts w:eastAsia="Microsoft YaHei" w:cs="Tahoma"/>
+          <w:b/>
+          <w:bCs/>
+          <w:color w:val="auto"/>
+          <w:kern w:val="2"/>
+          <w:sz w:val="32"/>
+          <w:szCs w:val="32"/>
+          <w:lang w:val="en-US" w:eastAsia="zh-CN" w:bidi="ar-SA"/>
+        </w:rPr>
+        <w:t>Goal based agent</w:t>
       </w:r>
     </w:p>
     <w:p>
       <w:pPr>
         <w:pStyle w:val="Heading2"/>
+        <w:numPr>
+          <w:ilvl w:val="1"/>
+          <w:numId w:val="2"/>
+        </w:numPr>
         <w:bidi w:val="0"/>
-        <w:jc w:val="start"/>
+        <w:jc w:val="left"/>
         <w:rPr/>
       </w:pPr>
       <w:r>
@@ -64,7 +89,7 @@
       <w:pPr>
         <w:pStyle w:val="Normal"/>
         <w:bidi w:val="0"/>
-        <w:jc w:val="start"/>
+        <w:jc w:val="left"/>
         <w:rPr/>
       </w:pPr>
       <w:r>
@@ -74,18 +99,18 @@
     <w:tbl>
       <w:tblPr>
         <w:tblW w:w="9972" w:type="dxa"/>
-        <w:jc w:val="start"/>
+        <w:jc w:val="left"/>
         <w:tblInd w:w="0" w:type="dxa"/>
         <w:tblCellMar>
           <w:top w:w="0" w:type="dxa"/>
-          <w:start w:w="0" w:type="dxa"/>
+          <w:left w:w="0" w:type="dxa"/>
           <w:bottom w:w="0" w:type="dxa"/>
-          <w:end w:w="0" w:type="dxa"/>
+          <w:right w:w="0" w:type="dxa"/>
         </w:tblCellMar>
       </w:tblPr>
       <w:tblGrid>
         <w:gridCol w:w="4986"/>
-        <w:gridCol w:w="4986"/>
+        <w:gridCol w:w="4985"/>
       </w:tblGrid>
       <w:tr>
         <w:trPr>
@@ -103,37 +128,41 @@
               <w:jc w:val="center"/>
               <w:rPr>
                 <w:b/>
-                <w:bCs/>
-                <w:i w:val="false"/>
-                <w:iCs w:val="false"/>
-                <w:sz w:val="32"/>
-                <w:szCs w:val="24"/>
-              </w:rPr>
-            </w:pPr>
-            <w:r>
-              <w:rPr>
-                <w:bCs/>
-                <w:iCs w:val="false"/>
-                <w:sz w:val="32"/>
-                <w:szCs w:val="24"/>
-              </w:rPr>
-              <w:t>Performance</w:t>
-            </w:r>
-          </w:p>
-        </w:tc>
-        <w:tc>
-          <w:tcPr>
-            <w:tcW w:w="4986" w:type="dxa"/>
-            <w:tcBorders/>
-          </w:tcPr>
-          <w:p>
-            <w:pPr>
-              <w:pStyle w:val="Normal"/>
-              <w:bidi w:val="0"/>
-              <w:jc w:val="center"/>
-              <w:rPr>
                 <w:b/>
                 <w:bCs/>
+                <w:i w:val="false"/>
+                <w:i w:val="false"/>
+                <w:iCs w:val="false"/>
+                <w:sz w:val="32"/>
+                <w:szCs w:val="24"/>
+              </w:rPr>
+            </w:pPr>
+            <w:r>
+              <w:rPr>
+                <w:bCs/>
+                <w:iCs w:val="false"/>
+                <w:sz w:val="32"/>
+                <w:szCs w:val="24"/>
+              </w:rPr>
+              <w:t>Performance</w:t>
+            </w:r>
+          </w:p>
+        </w:tc>
+        <w:tc>
+          <w:tcPr>
+            <w:tcW w:w="4985" w:type="dxa"/>
+            <w:tcBorders/>
+          </w:tcPr>
+          <w:p>
+            <w:pPr>
+              <w:pStyle w:val="Normal"/>
+              <w:bidi w:val="0"/>
+              <w:jc w:val="center"/>
+              <w:rPr>
+                <w:b/>
+                <w:b/>
+                <w:bCs/>
+                <w:i w:val="false"/>
                 <w:i w:val="false"/>
                 <w:iCs w:val="false"/>
                 <w:sz w:val="32"/>
@@ -177,37 +206,41 @@
               <w:jc w:val="center"/>
               <w:rPr>
                 <w:b w:val="false"/>
-                <w:bCs w:val="false"/>
-                <w:i w:val="false"/>
-                <w:iCs w:val="false"/>
-                <w:sz w:val="32"/>
-                <w:szCs w:val="24"/>
-              </w:rPr>
-            </w:pPr>
-            <w:r>
-              <w:rPr>
-                <w:bCs w:val="false"/>
-                <w:iCs w:val="false"/>
-                <w:sz w:val="32"/>
-                <w:szCs w:val="24"/>
-              </w:rPr>
-              <w:t>Env</w:t>
-            </w:r>
-          </w:p>
-        </w:tc>
-        <w:tc>
-          <w:tcPr>
-            <w:tcW w:w="4986" w:type="dxa"/>
-            <w:tcBorders/>
-          </w:tcPr>
-          <w:p>
-            <w:pPr>
-              <w:pStyle w:val="Normal"/>
-              <w:bidi w:val="0"/>
-              <w:jc w:val="center"/>
-              <w:rPr>
                 <w:b w:val="false"/>
                 <w:bCs w:val="false"/>
+                <w:i w:val="false"/>
+                <w:i w:val="false"/>
+                <w:iCs w:val="false"/>
+                <w:sz w:val="32"/>
+                <w:szCs w:val="24"/>
+              </w:rPr>
+            </w:pPr>
+            <w:r>
+              <w:rPr>
+                <w:bCs w:val="false"/>
+                <w:iCs w:val="false"/>
+                <w:sz w:val="32"/>
+                <w:szCs w:val="24"/>
+              </w:rPr>
+              <w:t>Env</w:t>
+            </w:r>
+          </w:p>
+        </w:tc>
+        <w:tc>
+          <w:tcPr>
+            <w:tcW w:w="4985" w:type="dxa"/>
+            <w:tcBorders/>
+          </w:tcPr>
+          <w:p>
+            <w:pPr>
+              <w:pStyle w:val="Normal"/>
+              <w:bidi w:val="0"/>
+              <w:jc w:val="center"/>
+              <w:rPr>
+                <w:b w:val="false"/>
+                <w:b w:val="false"/>
+                <w:bCs w:val="false"/>
+                <w:i w:val="false"/>
                 <w:i w:val="false"/>
                 <w:iCs w:val="false"/>
                 <w:sz w:val="32"/>
@@ -240,37 +273,41 @@
               <w:jc w:val="center"/>
               <w:rPr>
                 <w:b w:val="false"/>
-                <w:bCs w:val="false"/>
-                <w:i w:val="false"/>
-                <w:iCs w:val="false"/>
-                <w:sz w:val="32"/>
-                <w:szCs w:val="24"/>
-              </w:rPr>
-            </w:pPr>
-            <w:r>
-              <w:rPr>
-                <w:bCs w:val="false"/>
-                <w:iCs w:val="false"/>
-                <w:sz w:val="32"/>
-                <w:szCs w:val="24"/>
-              </w:rPr>
-              <w:t>Actuators</w:t>
-            </w:r>
-          </w:p>
-        </w:tc>
-        <w:tc>
-          <w:tcPr>
-            <w:tcW w:w="4986" w:type="dxa"/>
-            <w:tcBorders/>
-          </w:tcPr>
-          <w:p>
-            <w:pPr>
-              <w:pStyle w:val="Normal"/>
-              <w:bidi w:val="0"/>
-              <w:jc w:val="center"/>
-              <w:rPr>
                 <w:b w:val="false"/>
                 <w:bCs w:val="false"/>
+                <w:i w:val="false"/>
+                <w:i w:val="false"/>
+                <w:iCs w:val="false"/>
+                <w:sz w:val="32"/>
+                <w:szCs w:val="24"/>
+              </w:rPr>
+            </w:pPr>
+            <w:r>
+              <w:rPr>
+                <w:bCs w:val="false"/>
+                <w:iCs w:val="false"/>
+                <w:sz w:val="32"/>
+                <w:szCs w:val="24"/>
+              </w:rPr>
+              <w:t>Actuators</w:t>
+            </w:r>
+          </w:p>
+        </w:tc>
+        <w:tc>
+          <w:tcPr>
+            <w:tcW w:w="4985" w:type="dxa"/>
+            <w:tcBorders/>
+          </w:tcPr>
+          <w:p>
+            <w:pPr>
+              <w:pStyle w:val="Normal"/>
+              <w:bidi w:val="0"/>
+              <w:jc w:val="center"/>
+              <w:rPr>
+                <w:b w:val="false"/>
+                <w:b w:val="false"/>
+                <w:bCs w:val="false"/>
+                <w:i w:val="false"/>
                 <w:i w:val="false"/>
                 <w:iCs w:val="false"/>
                 <w:sz w:val="32"/>
@@ -303,37 +340,41 @@
               <w:jc w:val="center"/>
               <w:rPr>
                 <w:b/>
-                <w:bCs/>
-                <w:i w:val="false"/>
-                <w:iCs w:val="false"/>
-                <w:sz w:val="32"/>
-                <w:szCs w:val="24"/>
-              </w:rPr>
-            </w:pPr>
-            <w:r>
-              <w:rPr>
-                <w:bCs/>
-                <w:iCs w:val="false"/>
-                <w:sz w:val="32"/>
-                <w:szCs w:val="24"/>
-              </w:rPr>
-              <w:t>Sensors</w:t>
-            </w:r>
-          </w:p>
-        </w:tc>
-        <w:tc>
-          <w:tcPr>
-            <w:tcW w:w="4986" w:type="dxa"/>
-            <w:tcBorders/>
-          </w:tcPr>
-          <w:p>
-            <w:pPr>
-              <w:pStyle w:val="Normal"/>
-              <w:bidi w:val="0"/>
-              <w:jc w:val="center"/>
-              <w:rPr>
                 <w:b/>
                 <w:bCs/>
+                <w:i w:val="false"/>
+                <w:i w:val="false"/>
+                <w:iCs w:val="false"/>
+                <w:sz w:val="32"/>
+                <w:szCs w:val="24"/>
+              </w:rPr>
+            </w:pPr>
+            <w:r>
+              <w:rPr>
+                <w:bCs/>
+                <w:iCs w:val="false"/>
+                <w:sz w:val="32"/>
+                <w:szCs w:val="24"/>
+              </w:rPr>
+              <w:t>Sensors</w:t>
+            </w:r>
+          </w:p>
+        </w:tc>
+        <w:tc>
+          <w:tcPr>
+            <w:tcW w:w="4985" w:type="dxa"/>
+            <w:tcBorders/>
+          </w:tcPr>
+          <w:p>
+            <w:pPr>
+              <w:pStyle w:val="Normal"/>
+              <w:bidi w:val="0"/>
+              <w:jc w:val="center"/>
+              <w:rPr>
+                <w:b/>
+                <w:b/>
+                <w:bCs/>
+                <w:i w:val="false"/>
                 <w:i w:val="false"/>
                 <w:iCs w:val="false"/>
                 <w:sz w:val="32"/>
@@ -376,8 +417,12 @@
     <w:p>
       <w:pPr>
         <w:pStyle w:val="Heading2"/>
+        <w:numPr>
+          <w:ilvl w:val="1"/>
+          <w:numId w:val="2"/>
+        </w:numPr>
         <w:bidi w:val="0"/>
-        <w:jc w:val="start"/>
+        <w:jc w:val="left"/>
         <w:rPr/>
       </w:pPr>
       <w:r>
@@ -399,18 +444,18 @@
     <w:tbl>
       <w:tblPr>
         <w:tblW w:w="9972" w:type="dxa"/>
-        <w:jc w:val="start"/>
+        <w:jc w:val="left"/>
         <w:tblInd w:w="0" w:type="dxa"/>
         <w:tblCellMar>
           <w:top w:w="0" w:type="dxa"/>
-          <w:start w:w="0" w:type="dxa"/>
+          <w:left w:w="0" w:type="dxa"/>
           <w:bottom w:w="0" w:type="dxa"/>
-          <w:end w:w="0" w:type="dxa"/>
+          <w:right w:w="0" w:type="dxa"/>
         </w:tblCellMar>
       </w:tblPr>
       <w:tblGrid>
         <w:gridCol w:w="4986"/>
-        <w:gridCol w:w="4986"/>
+        <w:gridCol w:w="4985"/>
       </w:tblGrid>
       <w:tr>
         <w:trPr/>
@@ -435,20 +480,13 @@
                 <w:sz w:val="32"/>
                 <w:szCs w:val="32"/>
               </w:rPr>
-              <w:t>O</w:t>
-            </w:r>
-            <w:r>
-              <w:rPr>
-                <w:sz w:val="32"/>
-                <w:szCs w:val="32"/>
-              </w:rPr>
-              <w:t>bservable</w:t>
-            </w:r>
-          </w:p>
-        </w:tc>
-        <w:tc>
-          <w:tcPr>
-            <w:tcW w:w="4986" w:type="dxa"/>
+              <w:t>Observable</w:t>
+            </w:r>
+          </w:p>
+        </w:tc>
+        <w:tc>
+          <w:tcPr>
+            <w:tcW w:w="4985" w:type="dxa"/>
             <w:tcBorders/>
           </w:tcPr>
           <w:p>
@@ -500,7 +538,7 @@
         </w:tc>
         <w:tc>
           <w:tcPr>
-            <w:tcW w:w="4986" w:type="dxa"/>
+            <w:tcW w:w="4985" w:type="dxa"/>
             <w:tcBorders/>
           </w:tcPr>
           <w:p>
@@ -551,7 +589,7 @@
         </w:tc>
         <w:tc>
           <w:tcPr>
-            <w:tcW w:w="4986" w:type="dxa"/>
+            <w:tcW w:w="4985" w:type="dxa"/>
             <w:tcBorders/>
           </w:tcPr>
           <w:p>
@@ -603,7 +641,7 @@
         </w:tc>
         <w:tc>
           <w:tcPr>
-            <w:tcW w:w="4986" w:type="dxa"/>
+            <w:tcW w:w="4985" w:type="dxa"/>
             <w:tcBorders/>
           </w:tcPr>
           <w:p>
@@ -655,7 +693,7 @@
         </w:tc>
         <w:tc>
           <w:tcPr>
-            <w:tcW w:w="4986" w:type="dxa"/>
+            <w:tcW w:w="4985" w:type="dxa"/>
             <w:tcBorders/>
           </w:tcPr>
           <w:p>
@@ -707,7 +745,7 @@
         </w:tc>
         <w:tc>
           <w:tcPr>
-            <w:tcW w:w="4986" w:type="dxa"/>
+            <w:tcW w:w="4985" w:type="dxa"/>
             <w:tcBorders/>
           </w:tcPr>
           <w:p>
@@ -750,6 +788,7 @@
       <w:pgNumType w:fmt="decimal"/>
       <w:formProt w:val="false"/>
       <w:textDirection w:val="lrTb"/>
+      <w:docGrid w:type="default" w:linePitch="100" w:charSpace="0"/>
     </w:sectPr>
   </w:body>
 </w:document>
@@ -764,9 +803,9 @@
       <w:numFmt w:val="none"/>
       <w:suff w:val="nothing"/>
       <w:lvlText w:val=""/>
-      <w:lvlJc w:val="start"/>
-      <w:pPr>
-        <w:ind w:start="0" w:hanging="0"/>
+      <w:lvlJc w:val="left"/>
+      <w:pPr>
+        <w:ind w:left="0" w:hanging="0"/>
       </w:pPr>
     </w:lvl>
     <w:lvl w:ilvl="1">
@@ -775,9 +814,9 @@
       <w:numFmt w:val="none"/>
       <w:suff w:val="nothing"/>
       <w:lvlText w:val=""/>
-      <w:lvlJc w:val="start"/>
-      <w:pPr>
-        <w:ind w:start="0" w:hanging="0"/>
+      <w:lvlJc w:val="left"/>
+      <w:pPr>
+        <w:ind w:left="0" w:hanging="0"/>
       </w:pPr>
     </w:lvl>
     <w:lvl w:ilvl="2">
@@ -785,9 +824,9 @@
       <w:numFmt w:val="none"/>
       <w:suff w:val="nothing"/>
       <w:lvlText w:val=""/>
-      <w:lvlJc w:val="start"/>
-      <w:pPr>
-        <w:ind w:start="0" w:hanging="0"/>
+      <w:lvlJc w:val="left"/>
+      <w:pPr>
+        <w:ind w:left="0" w:hanging="0"/>
       </w:pPr>
     </w:lvl>
     <w:lvl w:ilvl="3">
@@ -795,9 +834,9 @@
       <w:numFmt w:val="none"/>
       <w:suff w:val="nothing"/>
       <w:lvlText w:val=""/>
-      <w:lvlJc w:val="start"/>
-      <w:pPr>
-        <w:ind w:start="0" w:hanging="0"/>
+      <w:lvlJc w:val="left"/>
+      <w:pPr>
+        <w:ind w:left="0" w:hanging="0"/>
       </w:pPr>
     </w:lvl>
     <w:lvl w:ilvl="4">
@@ -805,9 +844,9 @@
       <w:numFmt w:val="none"/>
       <w:suff w:val="nothing"/>
       <w:lvlText w:val=""/>
-      <w:lvlJc w:val="start"/>
-      <w:pPr>
-        <w:ind w:start="0" w:hanging="0"/>
+      <w:lvlJc w:val="left"/>
+      <w:pPr>
+        <w:ind w:left="0" w:hanging="0"/>
       </w:pPr>
     </w:lvl>
     <w:lvl w:ilvl="5">
@@ -815,9 +854,9 @@
       <w:numFmt w:val="none"/>
       <w:suff w:val="nothing"/>
       <w:lvlText w:val=""/>
-      <w:lvlJc w:val="start"/>
-      <w:pPr>
-        <w:ind w:start="0" w:hanging="0"/>
+      <w:lvlJc w:val="left"/>
+      <w:pPr>
+        <w:ind w:left="0" w:hanging="0"/>
       </w:pPr>
     </w:lvl>
     <w:lvl w:ilvl="6">
@@ -825,9 +864,9 @@
       <w:numFmt w:val="none"/>
       <w:suff w:val="nothing"/>
       <w:lvlText w:val=""/>
-      <w:lvlJc w:val="start"/>
-      <w:pPr>
-        <w:ind w:start="0" w:hanging="0"/>
+      <w:lvlJc w:val="left"/>
+      <w:pPr>
+        <w:ind w:left="0" w:hanging="0"/>
       </w:pPr>
     </w:lvl>
     <w:lvl w:ilvl="7">
@@ -835,9 +874,9 @@
       <w:numFmt w:val="none"/>
       <w:suff w:val="nothing"/>
       <w:lvlText w:val=""/>
-      <w:lvlJc w:val="start"/>
-      <w:pPr>
-        <w:ind w:start="0" w:hanging="0"/>
+      <w:lvlJc w:val="left"/>
+      <w:pPr>
+        <w:ind w:left="0" w:hanging="0"/>
       </w:pPr>
     </w:lvl>
     <w:lvl w:ilvl="8">
@@ -845,14 +884,109 @@
       <w:numFmt w:val="none"/>
       <w:suff w:val="nothing"/>
       <w:lvlText w:val=""/>
-      <w:lvlJc w:val="start"/>
-      <w:pPr>
-        <w:ind w:start="0" w:hanging="0"/>
+      <w:lvlJc w:val="left"/>
+      <w:pPr>
+        <w:ind w:left="0" w:hanging="0"/>
+      </w:pPr>
+    </w:lvl>
+  </w:abstractNum>
+  <w:abstractNum w:abstractNumId="2">
+    <w:lvl w:ilvl="0">
+      <w:start w:val="1"/>
+      <w:numFmt w:val="none"/>
+      <w:suff w:val="nothing"/>
+      <w:lvlText w:val=""/>
+      <w:lvlJc w:val="left"/>
+      <w:pPr>
+        <w:ind w:left="0" w:hanging="0"/>
+      </w:pPr>
+    </w:lvl>
+    <w:lvl w:ilvl="1">
+      <w:start w:val="1"/>
+      <w:numFmt w:val="none"/>
+      <w:suff w:val="nothing"/>
+      <w:lvlText w:val=""/>
+      <w:lvlJc w:val="left"/>
+      <w:pPr>
+        <w:ind w:left="0" w:hanging="0"/>
+      </w:pPr>
+    </w:lvl>
+    <w:lvl w:ilvl="2">
+      <w:start w:val="1"/>
+      <w:numFmt w:val="none"/>
+      <w:suff w:val="nothing"/>
+      <w:lvlText w:val=""/>
+      <w:lvlJc w:val="left"/>
+      <w:pPr>
+        <w:ind w:left="0" w:hanging="0"/>
+      </w:pPr>
+    </w:lvl>
+    <w:lvl w:ilvl="3">
+      <w:start w:val="1"/>
+      <w:numFmt w:val="none"/>
+      <w:suff w:val="nothing"/>
+      <w:lvlText w:val=""/>
+      <w:lvlJc w:val="left"/>
+      <w:pPr>
+        <w:ind w:left="0" w:hanging="0"/>
+      </w:pPr>
+    </w:lvl>
+    <w:lvl w:ilvl="4">
+      <w:start w:val="1"/>
+      <w:numFmt w:val="none"/>
+      <w:suff w:val="nothing"/>
+      <w:lvlText w:val=""/>
+      <w:lvlJc w:val="left"/>
+      <w:pPr>
+        <w:ind w:left="0" w:hanging="0"/>
+      </w:pPr>
+    </w:lvl>
+    <w:lvl w:ilvl="5">
+      <w:start w:val="1"/>
+      <w:numFmt w:val="none"/>
+      <w:suff w:val="nothing"/>
+      <w:lvlText w:val=""/>
+      <w:lvlJc w:val="left"/>
+      <w:pPr>
+        <w:ind w:left="0" w:hanging="0"/>
+      </w:pPr>
+    </w:lvl>
+    <w:lvl w:ilvl="6">
+      <w:start w:val="1"/>
+      <w:numFmt w:val="none"/>
+      <w:suff w:val="nothing"/>
+      <w:lvlText w:val=""/>
+      <w:lvlJc w:val="left"/>
+      <w:pPr>
+        <w:ind w:left="0" w:hanging="0"/>
+      </w:pPr>
+    </w:lvl>
+    <w:lvl w:ilvl="7">
+      <w:start w:val="1"/>
+      <w:numFmt w:val="none"/>
+      <w:suff w:val="nothing"/>
+      <w:lvlText w:val=""/>
+      <w:lvlJc w:val="left"/>
+      <w:pPr>
+        <w:ind w:left="0" w:hanging="0"/>
+      </w:pPr>
+    </w:lvl>
+    <w:lvl w:ilvl="8">
+      <w:start w:val="1"/>
+      <w:numFmt w:val="none"/>
+      <w:suff w:val="nothing"/>
+      <w:lvlText w:val=""/>
+      <w:lvlJc w:val="left"/>
+      <w:pPr>
+        <w:ind w:left="0" w:hanging="0"/>
       </w:pPr>
     </w:lvl>
   </w:abstractNum>
   <w:num w:numId="1">
     <w:abstractNumId w:val="1"/>
+  </w:num>
+  <w:num w:numId="2">
+    <w:abstractNumId w:val="2"/>
   </w:num>
 </w:numbering>
 </file>
@@ -864,15 +998,12 @@
       <w:rPr>
         <w:rFonts w:ascii="Liberation Serif" w:hAnsi="Liberation Serif" w:eastAsia="NSimSun" w:cs="Tahoma"/>
         <w:kern w:val="2"/>
-        <w:sz w:val="24"/>
         <w:szCs w:val="24"/>
         <w:lang w:val="en-US" w:eastAsia="zh-CN" w:bidi="ar-SA"/>
       </w:rPr>
     </w:rPrDefault>
     <w:pPrDefault>
-      <w:pPr>
-        <w:widowControl/>
-      </w:pPr>
+      <w:pPr/>
     </w:pPrDefault>
   </w:docDefaults>
   <w:style w:type="paragraph" w:styleId="Normal">
@@ -881,6 +1012,8 @@
     <w:pPr>
       <w:widowControl/>
       <w:bidi w:val="0"/>
+      <w:spacing w:before="0" w:after="0"/>
+      <w:jc w:val="left"/>
     </w:pPr>
     <w:rPr>
       <w:rFonts w:ascii="Liberation Serif" w:hAnsi="Liberation Serif" w:eastAsia="NSimSun" w:cs="Tahoma"/>

</xml_diff>